<commit_message>
Completed second subtask for task 3. Completed report.
</commit_message>
<xml_diff>
--- a/Task 3/V8_Report.docx
+++ b/Task 3/V8_Report.docx
@@ -646,6 +646,549 @@
           <w:sz w:val="28"/>
           <w:szCs w:val="28"/>
         </w:rPr>
+        <w:t xml:space="preserve">- </w:t>
+      </w:r>
+      <w:r>
+        <w:rPr>
+          <w:sz w:val="28"/>
+          <w:szCs w:val="28"/>
+        </w:rPr>
+        <w:t>a</w:t>
+      </w:r>
+    </w:p>
+    <w:p>
+      <w:pPr>
+        <w:pStyle w:val="Normal"/>
+        <w:jc w:val="left"/>
+        <w:rPr>
+          <w:sz w:val="28"/>
+          <w:szCs w:val="28"/>
+        </w:rPr>
+      </w:pPr>
+      <w:r>
+        <w:rPr>
+          <w:sz w:val="28"/>
+          <w:szCs w:val="28"/>
+        </w:rPr>
+        <w:drawing>
+          <wp:anchor behindDoc="0" distT="0" distB="0" distL="0" distR="0" simplePos="0" locked="0" layoutInCell="1" allowOverlap="1" relativeHeight="8">
+            <wp:simplePos x="0" y="0"/>
+            <wp:positionH relativeFrom="column">
+              <wp:align>center</wp:align>
+            </wp:positionH>
+            <wp:positionV relativeFrom="paragraph">
+              <wp:posOffset>635</wp:posOffset>
+            </wp:positionV>
+            <wp:extent cx="6332220" cy="3399790"/>
+            <wp:effectExtent l="0" t="0" r="0" b="0"/>
+            <wp:wrapSquare wrapText="largest"/>
+            <wp:docPr id="7" name="Image7" descr=""/>
+            <wp:cNvGraphicFramePr>
+              <a:graphicFrameLocks xmlns:a="http://schemas.openxmlformats.org/drawingml/2006/main" noChangeAspect="1"/>
+            </wp:cNvGraphicFramePr>
+            <a:graphic xmlns:a="http://schemas.openxmlformats.org/drawingml/2006/main">
+              <a:graphicData uri="http://schemas.openxmlformats.org/drawingml/2006/picture">
+                <pic:pic xmlns:pic="http://schemas.openxmlformats.org/drawingml/2006/picture">
+                  <pic:nvPicPr>
+                    <pic:cNvPr id="7" name="Image7" descr=""/>
+                    <pic:cNvPicPr>
+                      <a:picLocks noChangeAspect="1" noChangeArrowheads="1"/>
+                    </pic:cNvPicPr>
+                  </pic:nvPicPr>
+                  <pic:blipFill>
+                    <a:blip r:embed="rId8"/>
+                    <a:stretch>
+                      <a:fillRect/>
+                    </a:stretch>
+                  </pic:blipFill>
+                  <pic:spPr bwMode="auto">
+                    <a:xfrm>
+                      <a:off x="0" y="0"/>
+                      <a:ext cx="6332220" cy="3399790"/>
+                    </a:xfrm>
+                    <a:prstGeom prst="rect">
+                      <a:avLst/>
+                    </a:prstGeom>
+                  </pic:spPr>
+                </pic:pic>
+              </a:graphicData>
+            </a:graphic>
+          </wp:anchor>
+        </w:drawing>
+      </w:r>
+    </w:p>
+    <w:p>
+      <w:pPr>
+        <w:pStyle w:val="Normal"/>
+        <w:jc w:val="left"/>
+        <w:rPr>
+          <w:sz w:val="28"/>
+          <w:szCs w:val="28"/>
+        </w:rPr>
+      </w:pPr>
+      <w:r>
+        <w:rPr>
+          <w:sz w:val="28"/>
+          <w:szCs w:val="28"/>
+        </w:rPr>
+        <w:t xml:space="preserve">- </w:t>
+      </w:r>
+      <w:r>
+        <w:rPr>
+          <w:sz w:val="28"/>
+          <w:szCs w:val="28"/>
+        </w:rPr>
+        <w:t>d</w:t>
+      </w:r>
+    </w:p>
+    <w:p>
+      <w:pPr>
+        <w:pStyle w:val="Normal"/>
+        <w:jc w:val="left"/>
+        <w:rPr>
+          <w:sz w:val="28"/>
+          <w:szCs w:val="28"/>
+        </w:rPr>
+      </w:pPr>
+      <w:r>
+        <w:rPr>
+          <w:sz w:val="28"/>
+          <w:szCs w:val="28"/>
+        </w:rPr>
+        <w:drawing>
+          <wp:anchor behindDoc="0" distT="0" distB="0" distL="0" distR="0" simplePos="0" locked="0" layoutInCell="1" allowOverlap="1" relativeHeight="9">
+            <wp:simplePos x="0" y="0"/>
+            <wp:positionH relativeFrom="column">
+              <wp:align>center</wp:align>
+            </wp:positionH>
+            <wp:positionV relativeFrom="paragraph">
+              <wp:posOffset>635</wp:posOffset>
+            </wp:positionV>
+            <wp:extent cx="6332220" cy="3409950"/>
+            <wp:effectExtent l="0" t="0" r="0" b="0"/>
+            <wp:wrapSquare wrapText="largest"/>
+            <wp:docPr id="8" name="Image8" descr=""/>
+            <wp:cNvGraphicFramePr>
+              <a:graphicFrameLocks xmlns:a="http://schemas.openxmlformats.org/drawingml/2006/main" noChangeAspect="1"/>
+            </wp:cNvGraphicFramePr>
+            <a:graphic xmlns:a="http://schemas.openxmlformats.org/drawingml/2006/main">
+              <a:graphicData uri="http://schemas.openxmlformats.org/drawingml/2006/picture">
+                <pic:pic xmlns:pic="http://schemas.openxmlformats.org/drawingml/2006/picture">
+                  <pic:nvPicPr>
+                    <pic:cNvPr id="8" name="Image8" descr=""/>
+                    <pic:cNvPicPr>
+                      <a:picLocks noChangeAspect="1" noChangeArrowheads="1"/>
+                    </pic:cNvPicPr>
+                  </pic:nvPicPr>
+                  <pic:blipFill>
+                    <a:blip r:embed="rId9"/>
+                    <a:stretch>
+                      <a:fillRect/>
+                    </a:stretch>
+                  </pic:blipFill>
+                  <pic:spPr bwMode="auto">
+                    <a:xfrm>
+                      <a:off x="0" y="0"/>
+                      <a:ext cx="6332220" cy="3409950"/>
+                    </a:xfrm>
+                    <a:prstGeom prst="rect">
+                      <a:avLst/>
+                    </a:prstGeom>
+                  </pic:spPr>
+                </pic:pic>
+              </a:graphicData>
+            </a:graphic>
+          </wp:anchor>
+        </w:drawing>
+      </w:r>
+    </w:p>
+    <w:p>
+      <w:pPr>
+        <w:pStyle w:val="Normal"/>
+        <w:jc w:val="left"/>
+        <w:rPr>
+          <w:sz w:val="28"/>
+          <w:szCs w:val="28"/>
+        </w:rPr>
+      </w:pPr>
+      <w:r>
+        <w:rPr>
+          <w:sz w:val="28"/>
+          <w:szCs w:val="28"/>
+        </w:rPr>
+      </w:r>
+    </w:p>
+    <w:p>
+      <w:pPr>
+        <w:pStyle w:val="Normal"/>
+        <w:jc w:val="left"/>
+        <w:rPr>
+          <w:sz w:val="28"/>
+          <w:szCs w:val="28"/>
+        </w:rPr>
+      </w:pPr>
+      <w:r>
+        <w:rPr>
+          <w:sz w:val="28"/>
+          <w:szCs w:val="28"/>
+        </w:rPr>
+      </w:r>
+    </w:p>
+    <w:p>
+      <w:pPr>
+        <w:pStyle w:val="Normal"/>
+        <w:jc w:val="left"/>
+        <w:rPr>
+          <w:sz w:val="28"/>
+          <w:szCs w:val="28"/>
+        </w:rPr>
+      </w:pPr>
+      <w:r>
+        <w:rPr>
+          <w:sz w:val="28"/>
+          <w:szCs w:val="28"/>
+        </w:rPr>
+        <w:t xml:space="preserve">- </w:t>
+      </w:r>
+      <w:r>
+        <w:rPr>
+          <w:sz w:val="28"/>
+          <w:szCs w:val="28"/>
+        </w:rPr>
+        <w:t>c</w:t>
+      </w:r>
+    </w:p>
+    <w:p>
+      <w:pPr>
+        <w:pStyle w:val="Normal"/>
+        <w:jc w:val="left"/>
+        <w:rPr>
+          <w:sz w:val="28"/>
+          <w:szCs w:val="28"/>
+        </w:rPr>
+      </w:pPr>
+      <w:r>
+        <w:rPr>
+          <w:sz w:val="28"/>
+          <w:szCs w:val="28"/>
+        </w:rPr>
+        <w:drawing>
+          <wp:anchor behindDoc="0" distT="0" distB="0" distL="0" distR="0" simplePos="0" locked="0" layoutInCell="1" allowOverlap="1" relativeHeight="10">
+            <wp:simplePos x="0" y="0"/>
+            <wp:positionH relativeFrom="column">
+              <wp:align>center</wp:align>
+            </wp:positionH>
+            <wp:positionV relativeFrom="paragraph">
+              <wp:posOffset>635</wp:posOffset>
+            </wp:positionV>
+            <wp:extent cx="6332220" cy="3380105"/>
+            <wp:effectExtent l="0" t="0" r="0" b="0"/>
+            <wp:wrapSquare wrapText="largest"/>
+            <wp:docPr id="9" name="Image9" descr=""/>
+            <wp:cNvGraphicFramePr>
+              <a:graphicFrameLocks xmlns:a="http://schemas.openxmlformats.org/drawingml/2006/main" noChangeAspect="1"/>
+            </wp:cNvGraphicFramePr>
+            <a:graphic xmlns:a="http://schemas.openxmlformats.org/drawingml/2006/main">
+              <a:graphicData uri="http://schemas.openxmlformats.org/drawingml/2006/picture">
+                <pic:pic xmlns:pic="http://schemas.openxmlformats.org/drawingml/2006/picture">
+                  <pic:nvPicPr>
+                    <pic:cNvPr id="9" name="Image9" descr=""/>
+                    <pic:cNvPicPr>
+                      <a:picLocks noChangeAspect="1" noChangeArrowheads="1"/>
+                    </pic:cNvPicPr>
+                  </pic:nvPicPr>
+                  <pic:blipFill>
+                    <a:blip r:embed="rId10"/>
+                    <a:stretch>
+                      <a:fillRect/>
+                    </a:stretch>
+                  </pic:blipFill>
+                  <pic:spPr bwMode="auto">
+                    <a:xfrm>
+                      <a:off x="0" y="0"/>
+                      <a:ext cx="6332220" cy="3380105"/>
+                    </a:xfrm>
+                    <a:prstGeom prst="rect">
+                      <a:avLst/>
+                    </a:prstGeom>
+                  </pic:spPr>
+                </pic:pic>
+              </a:graphicData>
+            </a:graphic>
+          </wp:anchor>
+        </w:drawing>
+      </w:r>
+    </w:p>
+    <w:p>
+      <w:pPr>
+        <w:pStyle w:val="Normal"/>
+        <w:jc w:val="left"/>
+        <w:rPr>
+          <w:sz w:val="28"/>
+          <w:szCs w:val="28"/>
+        </w:rPr>
+      </w:pPr>
+      <w:r>
+        <w:rPr>
+          <w:sz w:val="28"/>
+          <w:szCs w:val="28"/>
+        </w:rPr>
+      </w:r>
+    </w:p>
+    <w:p>
+      <w:pPr>
+        <w:pStyle w:val="Normal"/>
+        <w:jc w:val="left"/>
+        <w:rPr>
+          <w:sz w:val="28"/>
+          <w:szCs w:val="28"/>
+        </w:rPr>
+      </w:pPr>
+      <w:r>
+        <w:rPr>
+          <w:sz w:val="28"/>
+          <w:szCs w:val="28"/>
+        </w:rPr>
+      </w:r>
+    </w:p>
+    <w:p>
+      <w:pPr>
+        <w:pStyle w:val="Normal"/>
+        <w:jc w:val="left"/>
+        <w:rPr>
+          <w:sz w:val="28"/>
+          <w:szCs w:val="28"/>
+        </w:rPr>
+      </w:pPr>
+      <w:r>
+        <w:rPr>
+          <w:sz w:val="28"/>
+          <w:szCs w:val="28"/>
+        </w:rPr>
+      </w:r>
+    </w:p>
+    <w:p>
+      <w:pPr>
+        <w:pStyle w:val="Normal"/>
+        <w:jc w:val="left"/>
+        <w:rPr>
+          <w:sz w:val="28"/>
+          <w:szCs w:val="28"/>
+        </w:rPr>
+      </w:pPr>
+      <w:r>
+        <w:rPr>
+          <w:sz w:val="28"/>
+          <w:szCs w:val="28"/>
+        </w:rPr>
+      </w:r>
+    </w:p>
+    <w:p>
+      <w:pPr>
+        <w:pStyle w:val="Normal"/>
+        <w:jc w:val="left"/>
+        <w:rPr>
+          <w:sz w:val="28"/>
+          <w:szCs w:val="28"/>
+        </w:rPr>
+      </w:pPr>
+      <w:r>
+        <w:rPr>
+          <w:sz w:val="28"/>
+          <w:szCs w:val="28"/>
+        </w:rPr>
+      </w:r>
+    </w:p>
+    <w:p>
+      <w:pPr>
+        <w:pStyle w:val="Normal"/>
+        <w:jc w:val="left"/>
+        <w:rPr>
+          <w:sz w:val="28"/>
+          <w:szCs w:val="28"/>
+        </w:rPr>
+      </w:pPr>
+      <w:r>
+        <w:rPr>
+          <w:sz w:val="28"/>
+          <w:szCs w:val="28"/>
+        </w:rPr>
+      </w:r>
+    </w:p>
+    <w:p>
+      <w:pPr>
+        <w:pStyle w:val="Normal"/>
+        <w:jc w:val="left"/>
+        <w:rPr>
+          <w:sz w:val="28"/>
+          <w:szCs w:val="28"/>
+        </w:rPr>
+      </w:pPr>
+      <w:r>
+        <w:rPr>
+          <w:sz w:val="28"/>
+          <w:szCs w:val="28"/>
+        </w:rPr>
+      </w:r>
+    </w:p>
+    <w:p>
+      <w:pPr>
+        <w:pStyle w:val="Normal"/>
+        <w:jc w:val="left"/>
+        <w:rPr>
+          <w:sz w:val="28"/>
+          <w:szCs w:val="28"/>
+        </w:rPr>
+      </w:pPr>
+      <w:r>
+        <w:rPr>
+          <w:sz w:val="28"/>
+          <w:szCs w:val="28"/>
+        </w:rPr>
+      </w:r>
+    </w:p>
+    <w:p>
+      <w:pPr>
+        <w:pStyle w:val="Normal"/>
+        <w:jc w:val="left"/>
+        <w:rPr>
+          <w:sz w:val="28"/>
+          <w:szCs w:val="28"/>
+        </w:rPr>
+      </w:pPr>
+      <w:r>
+        <w:rPr>
+          <w:sz w:val="28"/>
+          <w:szCs w:val="28"/>
+        </w:rPr>
+      </w:r>
+    </w:p>
+    <w:p>
+      <w:pPr>
+        <w:pStyle w:val="Normal"/>
+        <w:jc w:val="left"/>
+        <w:rPr>
+          <w:sz w:val="28"/>
+          <w:szCs w:val="28"/>
+        </w:rPr>
+      </w:pPr>
+      <w:r>
+        <w:rPr>
+          <w:sz w:val="28"/>
+          <w:szCs w:val="28"/>
+        </w:rPr>
+      </w:r>
+    </w:p>
+    <w:p>
+      <w:pPr>
+        <w:pStyle w:val="Normal"/>
+        <w:jc w:val="left"/>
+        <w:rPr>
+          <w:sz w:val="28"/>
+          <w:szCs w:val="28"/>
+        </w:rPr>
+      </w:pPr>
+      <w:r>
+        <w:rPr>
+          <w:sz w:val="28"/>
+          <w:szCs w:val="28"/>
+        </w:rPr>
+      </w:r>
+    </w:p>
+    <w:p>
+      <w:pPr>
+        <w:pStyle w:val="Normal"/>
+        <w:jc w:val="left"/>
+        <w:rPr>
+          <w:sz w:val="28"/>
+          <w:szCs w:val="28"/>
+        </w:rPr>
+      </w:pPr>
+      <w:r>
+        <w:rPr>
+          <w:sz w:val="28"/>
+          <w:szCs w:val="28"/>
+        </w:rPr>
+      </w:r>
+    </w:p>
+    <w:p>
+      <w:pPr>
+        <w:pStyle w:val="Normal"/>
+        <w:jc w:val="left"/>
+        <w:rPr>
+          <w:sz w:val="28"/>
+          <w:szCs w:val="28"/>
+        </w:rPr>
+      </w:pPr>
+      <w:r>
+        <w:rPr>
+          <w:sz w:val="28"/>
+          <w:szCs w:val="28"/>
+        </w:rPr>
+      </w:r>
+    </w:p>
+    <w:p>
+      <w:pPr>
+        <w:pStyle w:val="Normal"/>
+        <w:jc w:val="left"/>
+        <w:rPr>
+          <w:sz w:val="28"/>
+          <w:szCs w:val="28"/>
+        </w:rPr>
+      </w:pPr>
+      <w:r>
+        <w:rPr>
+          <w:sz w:val="28"/>
+          <w:szCs w:val="28"/>
+        </w:rPr>
+      </w:r>
+    </w:p>
+    <w:p>
+      <w:pPr>
+        <w:pStyle w:val="Normal"/>
+        <w:jc w:val="left"/>
+        <w:rPr>
+          <w:sz w:val="28"/>
+          <w:szCs w:val="28"/>
+        </w:rPr>
+      </w:pPr>
+      <w:r>
+        <w:rPr>
+          <w:sz w:val="28"/>
+          <w:szCs w:val="28"/>
+        </w:rPr>
+      </w:r>
+    </w:p>
+    <w:p>
+      <w:pPr>
+        <w:pStyle w:val="Normal"/>
+        <w:jc w:val="left"/>
+        <w:rPr>
+          <w:sz w:val="28"/>
+          <w:szCs w:val="28"/>
+        </w:rPr>
+      </w:pPr>
+      <w:r>
+        <w:rPr>
+          <w:sz w:val="28"/>
+          <w:szCs w:val="28"/>
+        </w:rPr>
+      </w:r>
+    </w:p>
+    <w:p>
+      <w:pPr>
+        <w:pStyle w:val="Normal"/>
+        <w:jc w:val="left"/>
+        <w:rPr>
+          <w:sz w:val="28"/>
+          <w:szCs w:val="28"/>
+        </w:rPr>
+      </w:pPr>
+      <w:r>
+        <w:rPr>
+          <w:sz w:val="28"/>
+          <w:szCs w:val="28"/>
+        </w:rPr>
       </w:r>
     </w:p>
     <w:sectPr>
@@ -655,6 +1198,7 @@
       <w:pgNumType w:fmt="decimal"/>
       <w:formProt w:val="false"/>
       <w:textDirection w:val="lrTb"/>
+      <w:docGrid w:type="default" w:linePitch="100" w:charSpace="0"/>
     </w:sectPr>
   </w:body>
 </w:document>
@@ -667,15 +1211,12 @@
       <w:rPr>
         <w:rFonts w:ascii="Liberation Serif" w:hAnsi="Liberation Serif" w:eastAsia="NSimSun" w:cs="Arial"/>
         <w:kern w:val="2"/>
-        <w:sz w:val="24"/>
         <w:szCs w:val="24"/>
         <w:lang w:val="en-US" w:eastAsia="zh-CN" w:bidi="hi-IN"/>
       </w:rPr>
     </w:rPrDefault>
     <w:pPrDefault>
-      <w:pPr>
-        <w:widowControl/>
-      </w:pPr>
+      <w:pPr/>
     </w:pPrDefault>
   </w:docDefaults>
   <w:style w:type="paragraph" w:styleId="Normal">
@@ -683,6 +1224,8 @@
     <w:qFormat/>
     <w:pPr>
       <w:widowControl/>
+      <w:bidi w:val="0"/>
+      <w:jc w:val="left"/>
     </w:pPr>
     <w:rPr>
       <w:rFonts w:ascii="Liberation Serif" w:hAnsi="Liberation Serif" w:eastAsia="NSimSun" w:cs="Arial"/>

</xml_diff>